<commit_message>
Reflection updated to add repo link
</commit_message>
<xml_diff>
--- a/Reflection.docx
+++ b/Reflection.docx
@@ -32,13 +32,7 @@
         <w:rPr>
           <w:rFonts w:ascii="Arial" w:hAnsi="Arial" w:cs="Arial"/>
         </w:rPr>
-        <w:t xml:space="preserve">Name: Anisha Mariya Siby, SRN: </w:t>
-      </w:r>
-      <w:r>
-        <w:rPr>
-          <w:rFonts w:ascii="Arial" w:hAnsi="Arial" w:cs="Arial"/>
-        </w:rPr>
-        <w:t>21082593</w:t>
+        <w:t>Name: Anisha Mariya Siby, SRN: 21082593</w:t>
       </w:r>
     </w:p>
     <w:p>
@@ -52,19 +46,7 @@
         <w:rPr>
           <w:rFonts w:ascii="Arial" w:hAnsi="Arial" w:cs="Arial"/>
         </w:rPr>
-        <w:t xml:space="preserve">This reflective report explains how the system designs developed in Part 1 were </w:t>
-      </w:r>
-      <w:r>
-        <w:rPr>
-          <w:rFonts w:ascii="Arial" w:hAnsi="Arial" w:cs="Arial"/>
-        </w:rPr>
-        <w:t>used</w:t>
-      </w:r>
-      <w:r>
-        <w:rPr>
-          <w:rFonts w:ascii="Arial" w:hAnsi="Arial" w:cs="Arial"/>
-        </w:rPr>
-        <w:t xml:space="preserve"> in the Part 2 Java implementation, and how the Model–View–Controller (MVC) architectural pattern was used to structure the application. The system went live through implementation</w:t>
+        <w:t>This reflective report explains how the system designs developed in Part 1 were used in the Part 2 Java implementation, and how the Model–View–Controller (MVC) architectural pattern was used to structure the application. The system went live through implementation</w:t>
       </w:r>
       <w:r>
         <w:rPr>
@@ -347,13 +329,7 @@
         <w:rPr>
           <w:rFonts w:ascii="Arial" w:hAnsi="Arial" w:cs="Arial"/>
         </w:rPr>
-        <w:t xml:space="preserve"> which interacts with its controller to achieve separation of concerns and enable future system extensions</w:t>
-      </w:r>
-      <w:r>
-        <w:rPr>
-          <w:rFonts w:ascii="Arial" w:hAnsi="Arial" w:cs="Arial"/>
-        </w:rPr>
-        <w:t>.</w:t>
+        <w:t xml:space="preserve"> which interacts with its controller to achieve separation of concerns and enable future system extensions.</w:t>
       </w:r>
     </w:p>
     <w:p>
@@ -393,6 +369,73 @@
         </w:rPr>
         <w:t xml:space="preserve"> which enables it to access existing records and add new ones without requiring any external libraries. The implementation shows how the architectural designs from Part 1 lead to the working Java application in Part 2 through a direct path which follows proper software engineering methods.</w:t>
       </w:r>
+    </w:p>
+    <w:p>
+      <w:pPr>
+        <w:spacing w:line="360" w:lineRule="auto"/>
+        <w:rPr>
+          <w:rFonts w:ascii="Arial" w:hAnsi="Arial" w:cs="Arial"/>
+        </w:rPr>
+      </w:pPr>
+    </w:p>
+    <w:p>
+      <w:pPr>
+        <w:spacing w:line="360" w:lineRule="auto"/>
+        <w:rPr>
+          <w:rFonts w:ascii="Arial" w:hAnsi="Arial" w:cs="Arial"/>
+        </w:rPr>
+      </w:pPr>
+      <w:r>
+        <w:rPr>
+          <w:rFonts w:ascii="Arial" w:hAnsi="Arial" w:cs="Arial"/>
+        </w:rPr>
+        <w:t xml:space="preserve">Here is a link to my </w:t>
+      </w:r>
+      <w:proofErr w:type="spellStart"/>
+      <w:r>
+        <w:rPr>
+          <w:rFonts w:ascii="Arial" w:hAnsi="Arial" w:cs="Arial"/>
+        </w:rPr>
+        <w:t>github</w:t>
+      </w:r>
+      <w:proofErr w:type="spellEnd"/>
+      <w:r>
+        <w:rPr>
+          <w:rFonts w:ascii="Arial" w:hAnsi="Arial" w:cs="Arial"/>
+        </w:rPr>
+        <w:t xml:space="preserve"> repo: </w:t>
+      </w:r>
+    </w:p>
+    <w:p>
+      <w:pPr>
+        <w:spacing w:line="360" w:lineRule="auto"/>
+        <w:rPr>
+          <w:rFonts w:ascii="Arial" w:hAnsi="Arial" w:cs="Arial"/>
+        </w:rPr>
+      </w:pPr>
+      <w:hyperlink r:id="rId4" w:history="1">
+        <w:r>
+          <w:rPr>
+            <w:rStyle w:val="Hyperlink"/>
+            <w:rFonts w:ascii="Arial" w:hAnsi="Arial" w:cs="Arial"/>
+          </w:rPr>
+          <w:t>https://github.com/as22ain-herts/healthc</w:t>
+        </w:r>
+        <w:r>
+          <w:rPr>
+            <w:rStyle w:val="Hyperlink"/>
+            <w:rFonts w:ascii="Arial" w:hAnsi="Arial" w:cs="Arial"/>
+          </w:rPr>
+          <w:t>a</w:t>
+        </w:r>
+        <w:r>
+          <w:rPr>
+            <w:rStyle w:val="Hyperlink"/>
+            <w:rFonts w:ascii="Arial" w:hAnsi="Arial" w:cs="Arial"/>
+          </w:rPr>
+          <w:t>remanagement/tree/main</w:t>
+        </w:r>
+      </w:hyperlink>
     </w:p>
     <w:sectPr>
       <w:pgSz w:w="11906" w:h="16838"/>
@@ -1326,6 +1369,41 @@
       <w:spacing w:val="5"/>
     </w:rPr>
   </w:style>
+  <w:style w:type="character" w:styleId="Hyperlink">
+    <w:name w:val="Hyperlink"/>
+    <w:basedOn w:val="DefaultParagraphFont"/>
+    <w:uiPriority w:val="99"/>
+    <w:unhideWhenUsed/>
+    <w:rsid w:val="0092795E"/>
+    <w:rPr>
+      <w:color w:val="467886" w:themeColor="hyperlink"/>
+      <w:u w:val="single"/>
+    </w:rPr>
+  </w:style>
+  <w:style w:type="character" w:styleId="UnresolvedMention">
+    <w:name w:val="Unresolved Mention"/>
+    <w:basedOn w:val="DefaultParagraphFont"/>
+    <w:uiPriority w:val="99"/>
+    <w:semiHidden/>
+    <w:unhideWhenUsed/>
+    <w:rsid w:val="0092795E"/>
+    <w:rPr>
+      <w:color w:val="605E5C"/>
+      <w:shd w:val="clear" w:color="auto" w:fill="E1DFDD"/>
+    </w:rPr>
+  </w:style>
+  <w:style w:type="character" w:styleId="FollowedHyperlink">
+    <w:name w:val="FollowedHyperlink"/>
+    <w:basedOn w:val="DefaultParagraphFont"/>
+    <w:uiPriority w:val="99"/>
+    <w:semiHidden/>
+    <w:unhideWhenUsed/>
+    <w:rsid w:val="0092795E"/>
+    <w:rPr>
+      <w:color w:val="96607D" w:themeColor="followedHyperlink"/>
+      <w:u w:val="single"/>
+    </w:rPr>
+  </w:style>
 </w:styles>
 </file>
 

</xml_diff>